<commit_message>
Fix: Documento de requisitos
</commit_message>
<xml_diff>
--- a/Requisitos/Documento de Requisitos - myCookBook.docx
+++ b/Requisitos/Documento de Requisitos - myCookBook.docx
@@ -99,12 +99,12 @@
           <wp:inline distB="0" distT="0" distL="0" distR="0">
             <wp:extent cx="5686138" cy="7477791"/>
             <wp:effectExtent b="0" l="0" r="0" t="0"/>
-            <wp:docPr id="2" name="image1.png"/>
+            <wp:docPr id="2" name="image2.png"/>
             <a:graphic>
               <a:graphicData uri="http://schemas.openxmlformats.org/drawingml/2006/picture">
                 <pic:pic>
                   <pic:nvPicPr>
-                    <pic:cNvPr id="0" name="image1.png"/>
+                    <pic:cNvPr id="0" name="image2.png"/>
                     <pic:cNvPicPr preferRelativeResize="0"/>
                   </pic:nvPicPr>
                   <pic:blipFill>
@@ -4639,12 +4639,12 @@
           <wp:inline distB="114300" distT="114300" distL="114300" distR="114300">
             <wp:extent cx="5731200" cy="2705100"/>
             <wp:effectExtent b="0" l="0" r="0" t="0"/>
-            <wp:docPr id="1" name="image2.png"/>
+            <wp:docPr id="1" name="image1.png"/>
             <a:graphic>
               <a:graphicData uri="http://schemas.openxmlformats.org/drawingml/2006/picture">
                 <pic:pic>
                   <pic:nvPicPr>
-                    <pic:cNvPr id="0" name="image2.png"/>
+                    <pic:cNvPr id="0" name="image1.png"/>
                     <pic:cNvPicPr preferRelativeResize="0"/>
                   </pic:nvPicPr>
                   <pic:blipFill>
@@ -28106,7 +28106,7 @@
                 <w:szCs w:val="22"/>
                 <w:rtl w:val="0"/>
               </w:rPr>
-              <w:t xml:space="preserve">idUsuario</w:t>
+              <w:t xml:space="preserve">usuario_id</w:t>
             </w:r>
           </w:p>
         </w:tc>
@@ -28349,7 +28349,7 @@
                 <w:szCs w:val="22"/>
                 <w:rtl w:val="0"/>
               </w:rPr>
-              <w:t xml:space="preserve">50</w:t>
+              <w:t xml:space="preserve">255</w:t>
             </w:r>
           </w:p>
         </w:tc>
@@ -28415,7 +28415,7 @@
                 <w:szCs w:val="22"/>
                 <w:rtl w:val="0"/>
               </w:rPr>
-              <w:t xml:space="preserve">nomeUsuario</w:t>
+              <w:t xml:space="preserve">nome_usuario</w:t>
             </w:r>
           </w:p>
         </w:tc>
@@ -28505,7 +28505,7 @@
                 <w:szCs w:val="22"/>
                 <w:rtl w:val="0"/>
               </w:rPr>
-              <w:t xml:space="preserve">20</w:t>
+              <w:t xml:space="preserve">30</w:t>
             </w:r>
           </w:p>
         </w:tc>
@@ -28817,7 +28817,7 @@
                 <w:szCs w:val="22"/>
                 <w:rtl w:val="0"/>
               </w:rPr>
-              <w:t xml:space="preserve">60</w:t>
+              <w:t xml:space="preserve">255</w:t>
             </w:r>
           </w:p>
         </w:tc>
@@ -29544,7 +29544,7 @@
                 <w:szCs w:val="22"/>
                 <w:rtl w:val="0"/>
               </w:rPr>
-              <w:t xml:space="preserve">idReceita</w:t>
+              <w:t xml:space="preserve">receita_id</w:t>
             </w:r>
           </w:p>
         </w:tc>
@@ -29891,7 +29891,7 @@
                 <w:szCs w:val="22"/>
                 <w:rtl w:val="0"/>
               </w:rPr>
-              <w:t xml:space="preserve">100</w:t>
+              <w:t xml:space="preserve">255</w:t>
             </w:r>
           </w:p>
         </w:tc>
@@ -30069,7 +30069,7 @@
                 <w:szCs w:val="22"/>
                 <w:rtl w:val="0"/>
               </w:rPr>
-              <w:t xml:space="preserve">VARCHAR</w:t>
+              <w:t xml:space="preserve">TEXT</w:t>
             </w:r>
           </w:p>
         </w:tc>
@@ -30108,11 +30108,8 @@
             </w:pPr>
             <w:r>
               <w:rPr>
-                <w:sz w:val="22"/>
-                <w:szCs w:val="22"/>
-                <w:rtl w:val="0"/>
-              </w:rPr>
-              <w:t xml:space="preserve">MAX</w:t>
+                <w:rtl w:val="0"/>
+              </w:rPr>
             </w:r>
           </w:p>
         </w:tc>
@@ -30290,7 +30287,7 @@
                 <w:szCs w:val="22"/>
                 <w:rtl w:val="0"/>
               </w:rPr>
-              <w:t xml:space="preserve">VARCHAR</w:t>
+              <w:t xml:space="preserve">TEXT</w:t>
             </w:r>
           </w:p>
         </w:tc>
@@ -30329,11 +30326,8 @@
             </w:pPr>
             <w:r>
               <w:rPr>
-                <w:sz w:val="22"/>
-                <w:szCs w:val="22"/>
-                <w:rtl w:val="0"/>
-              </w:rPr>
-              <w:t xml:space="preserve">MAX</w:t>
+                <w:rtl w:val="0"/>
+              </w:rPr>
             </w:r>
           </w:p>
         </w:tc>
@@ -30425,7 +30419,7 @@
                 <w:szCs w:val="22"/>
                 <w:rtl w:val="0"/>
               </w:rPr>
-              <w:t xml:space="preserve">data</w:t>
+              <w:t xml:space="preserve">data_hora</w:t>
             </w:r>
           </w:p>
         </w:tc>
@@ -30511,7 +30505,7 @@
                 <w:szCs w:val="22"/>
                 <w:rtl w:val="0"/>
               </w:rPr>
-              <w:t xml:space="preserve">DATE</w:t>
+              <w:t xml:space="preserve">DATETIME</w:t>
             </w:r>
           </w:p>
         </w:tc>
@@ -30643,7 +30637,7 @@
                 <w:szCs w:val="22"/>
                 <w:rtl w:val="0"/>
               </w:rPr>
-              <w:t xml:space="preserve">horario</w:t>
+              <w:t xml:space="preserve">usuario_id</w:t>
             </w:r>
           </w:p>
         </w:tc>
@@ -30686,7 +30680,7 @@
                 <w:szCs w:val="22"/>
                 <w:rtl w:val="0"/>
               </w:rPr>
-              <w:t xml:space="preserve">Horário de publicação da receita.</w:t>
+              <w:t xml:space="preserve">Chave estrangeira referenciando o usuário que cadastrou a receita.</w:t>
             </w:r>
           </w:p>
         </w:tc>
@@ -30729,7 +30723,7 @@
                 <w:szCs w:val="22"/>
                 <w:rtl w:val="0"/>
               </w:rPr>
-              <w:t xml:space="preserve">TIME</w:t>
+              <w:t xml:space="preserve">INT</w:t>
             </w:r>
           </w:p>
         </w:tc>
@@ -30812,7 +30806,7 @@
                 <w:szCs w:val="22"/>
                 <w:rtl w:val="0"/>
               </w:rPr>
-              <w:t xml:space="preserve">Not Null</w:t>
+              <w:t xml:space="preserve">FK/Not Null</w:t>
             </w:r>
           </w:p>
         </w:tc>
@@ -30861,7 +30855,7 @@
                 <w:szCs w:val="22"/>
                 <w:rtl w:val="0"/>
               </w:rPr>
-              <w:t xml:space="preserve">idUsuario</w:t>
+              <w:t xml:space="preserve">tipo_versao</w:t>
             </w:r>
           </w:p>
         </w:tc>
@@ -30904,7 +30898,7 @@
                 <w:szCs w:val="22"/>
                 <w:rtl w:val="0"/>
               </w:rPr>
-              <w:t xml:space="preserve">Chave estrangeira referenciando o usuário que cadastrou a receita.</w:t>
+              <w:t xml:space="preserve">Caso a receita seja uma versão de outra receita existente, ela deve armazenar o tipo (vegano, sem glúten etc)</w:t>
             </w:r>
           </w:p>
         </w:tc>
@@ -30947,7 +30941,7 @@
                 <w:szCs w:val="22"/>
                 <w:rtl w:val="0"/>
               </w:rPr>
-              <w:t xml:space="preserve">INT</w:t>
+              <w:t xml:space="preserve">VARCHAR</w:t>
             </w:r>
           </w:p>
         </w:tc>
@@ -30986,8 +30980,11 @@
             </w:pPr>
             <w:r>
               <w:rPr>
-                <w:rtl w:val="0"/>
-              </w:rPr>
+                <w:sz w:val="22"/>
+                <w:szCs w:val="22"/>
+                <w:rtl w:val="0"/>
+              </w:rPr>
+              <w:t xml:space="preserve">255</w:t>
             </w:r>
           </w:p>
         </w:tc>
@@ -31026,11 +31023,8 @@
             </w:pPr>
             <w:r>
               <w:rPr>
-                <w:sz w:val="22"/>
-                <w:szCs w:val="22"/>
-                <w:rtl w:val="0"/>
-              </w:rPr>
-              <w:t xml:space="preserve">FK/Not Null</w:t>
+                <w:rtl w:val="0"/>
+              </w:rPr>
             </w:r>
           </w:p>
         </w:tc>
@@ -31079,225 +31073,7 @@
                 <w:szCs w:val="22"/>
                 <w:rtl w:val="0"/>
               </w:rPr>
-              <w:t xml:space="preserve">tipoVersao</w:t>
-            </w:r>
-          </w:p>
-        </w:tc>
-        <w:tc>
-          <w:tcPr>
-            <w:shd w:fill="auto" w:val="clear"/>
-            <w:tcMar>
-              <w:top w:w="100.0" w:type="dxa"/>
-              <w:left w:w="100.0" w:type="dxa"/>
-              <w:bottom w:w="100.0" w:type="dxa"/>
-              <w:right w:w="100.0" w:type="dxa"/>
-            </w:tcMar>
-            <w:vAlign w:val="top"/>
-          </w:tcPr>
-          <w:p>
-            <w:pPr>
-              <w:keepNext w:val="0"/>
-              <w:keepLines w:val="0"/>
-              <w:pageBreakBefore w:val="0"/>
-              <w:widowControl w:val="0"/>
-              <w:pBdr>
-                <w:top w:space="0" w:sz="0" w:val="nil"/>
-                <w:left w:space="0" w:sz="0" w:val="nil"/>
-                <w:bottom w:space="0" w:sz="0" w:val="nil"/>
-                <w:right w:space="0" w:sz="0" w:val="nil"/>
-                <w:between w:space="0" w:sz="0" w:val="nil"/>
-              </w:pBdr>
-              <w:shd w:fill="auto" w:val="clear"/>
-              <w:spacing w:after="0" w:before="0" w:line="240" w:lineRule="auto"/>
-              <w:ind w:left="0" w:right="0" w:firstLine="0"/>
-              <w:jc w:val="center"/>
-              <w:rPr>
-                <w:sz w:val="22"/>
-                <w:szCs w:val="22"/>
-              </w:rPr>
-            </w:pPr>
-            <w:r>
-              <w:rPr>
-                <w:sz w:val="22"/>
-                <w:szCs w:val="22"/>
-                <w:rtl w:val="0"/>
-              </w:rPr>
-              <w:t xml:space="preserve">Caso a receita seja uma versão de outra receita existente, ela deve armazenar o tipo (vegano, sem glúten etc)</w:t>
-            </w:r>
-          </w:p>
-        </w:tc>
-        <w:tc>
-          <w:tcPr>
-            <w:shd w:fill="auto" w:val="clear"/>
-            <w:tcMar>
-              <w:top w:w="100.0" w:type="dxa"/>
-              <w:left w:w="100.0" w:type="dxa"/>
-              <w:bottom w:w="100.0" w:type="dxa"/>
-              <w:right w:w="100.0" w:type="dxa"/>
-            </w:tcMar>
-            <w:vAlign w:val="top"/>
-          </w:tcPr>
-          <w:p>
-            <w:pPr>
-              <w:keepNext w:val="0"/>
-              <w:keepLines w:val="0"/>
-              <w:pageBreakBefore w:val="0"/>
-              <w:widowControl w:val="0"/>
-              <w:pBdr>
-                <w:top w:space="0" w:sz="0" w:val="nil"/>
-                <w:left w:space="0" w:sz="0" w:val="nil"/>
-                <w:bottom w:space="0" w:sz="0" w:val="nil"/>
-                <w:right w:space="0" w:sz="0" w:val="nil"/>
-                <w:between w:space="0" w:sz="0" w:val="nil"/>
-              </w:pBdr>
-              <w:shd w:fill="auto" w:val="clear"/>
-              <w:spacing w:after="0" w:before="0" w:line="240" w:lineRule="auto"/>
-              <w:ind w:left="0" w:right="0" w:firstLine="0"/>
-              <w:jc w:val="center"/>
-              <w:rPr>
-                <w:sz w:val="22"/>
-                <w:szCs w:val="22"/>
-              </w:rPr>
-            </w:pPr>
-            <w:r>
-              <w:rPr>
-                <w:sz w:val="22"/>
-                <w:szCs w:val="22"/>
-                <w:rtl w:val="0"/>
-              </w:rPr>
-              <w:t xml:space="preserve">VARCHAR</w:t>
-            </w:r>
-          </w:p>
-        </w:tc>
-        <w:tc>
-          <w:tcPr>
-            <w:shd w:fill="auto" w:val="clear"/>
-            <w:tcMar>
-              <w:top w:w="100.0" w:type="dxa"/>
-              <w:left w:w="100.0" w:type="dxa"/>
-              <w:bottom w:w="100.0" w:type="dxa"/>
-              <w:right w:w="100.0" w:type="dxa"/>
-            </w:tcMar>
-            <w:vAlign w:val="top"/>
-          </w:tcPr>
-          <w:p>
-            <w:pPr>
-              <w:keepNext w:val="0"/>
-              <w:keepLines w:val="0"/>
-              <w:pageBreakBefore w:val="0"/>
-              <w:widowControl w:val="0"/>
-              <w:pBdr>
-                <w:top w:space="0" w:sz="0" w:val="nil"/>
-                <w:left w:space="0" w:sz="0" w:val="nil"/>
-                <w:bottom w:space="0" w:sz="0" w:val="nil"/>
-                <w:right w:space="0" w:sz="0" w:val="nil"/>
-                <w:between w:space="0" w:sz="0" w:val="nil"/>
-              </w:pBdr>
-              <w:shd w:fill="auto" w:val="clear"/>
-              <w:spacing w:after="0" w:before="0" w:line="240" w:lineRule="auto"/>
-              <w:ind w:left="0" w:right="0" w:firstLine="0"/>
-              <w:jc w:val="center"/>
-              <w:rPr>
-                <w:sz w:val="22"/>
-                <w:szCs w:val="22"/>
-              </w:rPr>
-            </w:pPr>
-            <w:r>
-              <w:rPr>
-                <w:sz w:val="22"/>
-                <w:szCs w:val="22"/>
-                <w:rtl w:val="0"/>
-              </w:rPr>
-              <w:t xml:space="preserve">20</w:t>
-            </w:r>
-          </w:p>
-        </w:tc>
-        <w:tc>
-          <w:tcPr>
-            <w:shd w:fill="auto" w:val="clear"/>
-            <w:tcMar>
-              <w:top w:w="100.0" w:type="dxa"/>
-              <w:left w:w="100.0" w:type="dxa"/>
-              <w:bottom w:w="100.0" w:type="dxa"/>
-              <w:right w:w="100.0" w:type="dxa"/>
-            </w:tcMar>
-            <w:vAlign w:val="top"/>
-          </w:tcPr>
-          <w:p>
-            <w:pPr>
-              <w:keepNext w:val="0"/>
-              <w:keepLines w:val="0"/>
-              <w:pageBreakBefore w:val="0"/>
-              <w:widowControl w:val="0"/>
-              <w:pBdr>
-                <w:top w:space="0" w:sz="0" w:val="nil"/>
-                <w:left w:space="0" w:sz="0" w:val="nil"/>
-                <w:bottom w:space="0" w:sz="0" w:val="nil"/>
-                <w:right w:space="0" w:sz="0" w:val="nil"/>
-                <w:between w:space="0" w:sz="0" w:val="nil"/>
-              </w:pBdr>
-              <w:shd w:fill="auto" w:val="clear"/>
-              <w:spacing w:after="0" w:before="0" w:line="240" w:lineRule="auto"/>
-              <w:ind w:left="0" w:right="0" w:firstLine="0"/>
-              <w:jc w:val="center"/>
-              <w:rPr>
-                <w:sz w:val="22"/>
-                <w:szCs w:val="22"/>
-              </w:rPr>
-            </w:pPr>
-            <w:r>
-              <w:rPr>
-                <w:rtl w:val="0"/>
-              </w:rPr>
-            </w:r>
-          </w:p>
-        </w:tc>
-      </w:tr>
-      <w:tr>
-        <w:trPr>
-          <w:cantSplit w:val="0"/>
-          <w:tblHeader w:val="0"/>
-        </w:trPr>
-        <w:tc>
-          <w:tcPr>
-            <w:shd w:fill="auto" w:val="clear"/>
-            <w:tcMar>
-              <w:top w:w="100.0" w:type="dxa"/>
-              <w:left w:w="100.0" w:type="dxa"/>
-              <w:bottom w:w="100.0" w:type="dxa"/>
-              <w:right w:w="100.0" w:type="dxa"/>
-            </w:tcMar>
-            <w:vAlign w:val="top"/>
-          </w:tcPr>
-          <w:p>
-            <w:pPr>
-              <w:keepNext w:val="0"/>
-              <w:keepLines w:val="0"/>
-              <w:pageBreakBefore w:val="0"/>
-              <w:widowControl w:val="0"/>
-              <w:pBdr>
-                <w:top w:space="0" w:sz="0" w:val="nil"/>
-                <w:left w:space="0" w:sz="0" w:val="nil"/>
-                <w:bottom w:space="0" w:sz="0" w:val="nil"/>
-                <w:right w:space="0" w:sz="0" w:val="nil"/>
-                <w:between w:space="0" w:sz="0" w:val="nil"/>
-              </w:pBdr>
-              <w:shd w:fill="auto" w:val="clear"/>
-              <w:spacing w:after="0" w:before="0" w:line="240" w:lineRule="auto"/>
-              <w:ind w:left="0" w:right="0" w:firstLine="0"/>
-              <w:jc w:val="center"/>
-              <w:rPr>
-                <w:sz w:val="22"/>
-                <w:szCs w:val="22"/>
-              </w:rPr>
-            </w:pPr>
-            <w:r>
-              <w:rPr>
-                <w:sz w:val="22"/>
-                <w:szCs w:val="22"/>
-                <w:rtl w:val="0"/>
-              </w:rPr>
-              <w:t xml:space="preserve">receitaOriginal</w:t>
+              <w:t xml:space="preserve">receita_original</w:t>
             </w:r>
           </w:p>
         </w:tc>
@@ -31991,7 +31767,7 @@
                 <w:szCs w:val="22"/>
                 <w:rtl w:val="0"/>
               </w:rPr>
-              <w:t xml:space="preserve">idComentario</w:t>
+              <w:t xml:space="preserve">comentario_id</w:t>
             </w:r>
           </w:p>
         </w:tc>
@@ -32144,7 +31920,7 @@
                 <w:szCs w:val="22"/>
                 <w:rtl w:val="0"/>
               </w:rPr>
-              <w:t xml:space="preserve">idUsuario</w:t>
+              <w:t xml:space="preserve">usuario_id</w:t>
             </w:r>
           </w:p>
         </w:tc>
@@ -32297,7 +32073,7 @@
                 <w:szCs w:val="22"/>
                 <w:rtl w:val="0"/>
               </w:rPr>
-              <w:t xml:space="preserve">idReceita</w:t>
+              <w:t xml:space="preserve">receita_id</w:t>
             </w:r>
           </w:p>
         </w:tc>
@@ -32510,7 +32286,7 @@
                 <w:szCs w:val="22"/>
                 <w:rtl w:val="0"/>
               </w:rPr>
-              <w:t xml:space="preserve">VARCHAR</w:t>
+              <w:t xml:space="preserve">TEXT</w:t>
             </w:r>
           </w:p>
         </w:tc>
@@ -32536,11 +32312,8 @@
             </w:pPr>
             <w:r>
               <w:rPr>
-                <w:sz w:val="22"/>
-                <w:szCs w:val="22"/>
-                <w:rtl w:val="0"/>
-              </w:rPr>
-              <w:t xml:space="preserve">MAX</w:t>
+                <w:rtl w:val="0"/>
+              </w:rPr>
             </w:r>
           </w:p>
         </w:tc>
@@ -32606,7 +32379,7 @@
                 <w:szCs w:val="22"/>
                 <w:rtl w:val="0"/>
               </w:rPr>
-              <w:t xml:space="preserve">data</w:t>
+              <w:t xml:space="preserve">data_hora</w:t>
             </w:r>
           </w:p>
         </w:tc>
@@ -32666,160 +32439,7 @@
                 <w:szCs w:val="22"/>
                 <w:rtl w:val="0"/>
               </w:rPr>
-              <w:t xml:space="preserve">DATE</w:t>
-            </w:r>
-          </w:p>
-        </w:tc>
-        <w:tc>
-          <w:tcPr>
-            <w:shd w:fill="auto" w:val="clear"/>
-            <w:tcMar>
-              <w:top w:w="100.0" w:type="dxa"/>
-              <w:left w:w="100.0" w:type="dxa"/>
-              <w:bottom w:w="100.0" w:type="dxa"/>
-              <w:right w:w="100.0" w:type="dxa"/>
-            </w:tcMar>
-            <w:vAlign w:val="top"/>
-          </w:tcPr>
-          <w:p>
-            <w:pPr>
-              <w:widowControl w:val="0"/>
-              <w:jc w:val="center"/>
-              <w:rPr>
-                <w:sz w:val="22"/>
-                <w:szCs w:val="22"/>
-              </w:rPr>
-            </w:pPr>
-            <w:r>
-              <w:rPr>
-                <w:rtl w:val="0"/>
-              </w:rPr>
-            </w:r>
-          </w:p>
-        </w:tc>
-        <w:tc>
-          <w:tcPr>
-            <w:shd w:fill="auto" w:val="clear"/>
-            <w:tcMar>
-              <w:top w:w="100.0" w:type="dxa"/>
-              <w:left w:w="100.0" w:type="dxa"/>
-              <w:bottom w:w="100.0" w:type="dxa"/>
-              <w:right w:w="100.0" w:type="dxa"/>
-            </w:tcMar>
-            <w:vAlign w:val="top"/>
-          </w:tcPr>
-          <w:p>
-            <w:pPr>
-              <w:widowControl w:val="0"/>
-              <w:jc w:val="center"/>
-              <w:rPr>
-                <w:sz w:val="22"/>
-                <w:szCs w:val="22"/>
-              </w:rPr>
-            </w:pPr>
-            <w:r>
-              <w:rPr>
-                <w:sz w:val="22"/>
-                <w:szCs w:val="22"/>
-                <w:rtl w:val="0"/>
-              </w:rPr>
-              <w:t xml:space="preserve">Not Null</w:t>
-            </w:r>
-          </w:p>
-        </w:tc>
-      </w:tr>
-      <w:tr>
-        <w:trPr>
-          <w:cantSplit w:val="0"/>
-          <w:tblHeader w:val="0"/>
-        </w:trPr>
-        <w:tc>
-          <w:tcPr>
-            <w:shd w:fill="auto" w:val="clear"/>
-            <w:tcMar>
-              <w:top w:w="100.0" w:type="dxa"/>
-              <w:left w:w="100.0" w:type="dxa"/>
-              <w:bottom w:w="100.0" w:type="dxa"/>
-              <w:right w:w="100.0" w:type="dxa"/>
-            </w:tcMar>
-            <w:vAlign w:val="top"/>
-          </w:tcPr>
-          <w:p>
-            <w:pPr>
-              <w:widowControl w:val="0"/>
-              <w:jc w:val="center"/>
-              <w:rPr>
-                <w:sz w:val="22"/>
-                <w:szCs w:val="22"/>
-              </w:rPr>
-            </w:pPr>
-            <w:r>
-              <w:rPr>
-                <w:sz w:val="22"/>
-                <w:szCs w:val="22"/>
-                <w:rtl w:val="0"/>
-              </w:rPr>
-              <w:t xml:space="preserve">horario</w:t>
-            </w:r>
-          </w:p>
-        </w:tc>
-        <w:tc>
-          <w:tcPr>
-            <w:shd w:fill="auto" w:val="clear"/>
-            <w:tcMar>
-              <w:top w:w="100.0" w:type="dxa"/>
-              <w:left w:w="100.0" w:type="dxa"/>
-              <w:bottom w:w="100.0" w:type="dxa"/>
-              <w:right w:w="100.0" w:type="dxa"/>
-            </w:tcMar>
-            <w:vAlign w:val="top"/>
-          </w:tcPr>
-          <w:p>
-            <w:pPr>
-              <w:widowControl w:val="0"/>
-              <w:jc w:val="center"/>
-              <w:rPr>
-                <w:sz w:val="22"/>
-                <w:szCs w:val="22"/>
-              </w:rPr>
-            </w:pPr>
-            <w:r>
-              <w:rPr>
-                <w:sz w:val="22"/>
-                <w:szCs w:val="22"/>
-                <w:rtl w:val="0"/>
-              </w:rPr>
-              <w:t xml:space="preserve">Horário do comentário.</w:t>
-            </w:r>
-          </w:p>
-        </w:tc>
-        <w:tc>
-          <w:tcPr>
-            <w:shd w:fill="auto" w:val="clear"/>
-            <w:tcMar>
-              <w:top w:w="100.0" w:type="dxa"/>
-              <w:left w:w="100.0" w:type="dxa"/>
-              <w:bottom w:w="100.0" w:type="dxa"/>
-              <w:right w:w="100.0" w:type="dxa"/>
-            </w:tcMar>
-            <w:vAlign w:val="top"/>
-          </w:tcPr>
-          <w:p>
-            <w:pPr>
-              <w:widowControl w:val="0"/>
-              <w:jc w:val="center"/>
-              <w:rPr>
-                <w:sz w:val="22"/>
-                <w:szCs w:val="22"/>
-              </w:rPr>
-            </w:pPr>
-            <w:r>
-              <w:rPr>
-                <w:sz w:val="22"/>
-                <w:szCs w:val="22"/>
-                <w:rtl w:val="0"/>
-              </w:rPr>
-              <w:t xml:space="preserve">TIME</w:t>
+              <w:t xml:space="preserve">DATETIME</w:t>
             </w:r>
           </w:p>
         </w:tc>
@@ -33391,7 +33011,7 @@
                 <w:szCs w:val="22"/>
                 <w:rtl w:val="0"/>
               </w:rPr>
-              <w:t xml:space="preserve">idReceita</w:t>
+              <w:t xml:space="preserve">receita_id</w:t>
             </w:r>
           </w:p>
         </w:tc>
@@ -33544,7 +33164,7 @@
                 <w:szCs w:val="22"/>
                 <w:rtl w:val="0"/>
               </w:rPr>
-              <w:t xml:space="preserve">idUsuario</w:t>
+              <w:t xml:space="preserve">usuario_id</w:t>
             </w:r>
           </w:p>
         </w:tc>
@@ -33757,160 +33377,7 @@
                 <w:szCs w:val="22"/>
                 <w:rtl w:val="0"/>
               </w:rPr>
-              <w:t xml:space="preserve">DATE</w:t>
-            </w:r>
-          </w:p>
-        </w:tc>
-        <w:tc>
-          <w:tcPr>
-            <w:shd w:fill="auto" w:val="clear"/>
-            <w:tcMar>
-              <w:top w:w="100.0" w:type="dxa"/>
-              <w:left w:w="100.0" w:type="dxa"/>
-              <w:bottom w:w="100.0" w:type="dxa"/>
-              <w:right w:w="100.0" w:type="dxa"/>
-            </w:tcMar>
-            <w:vAlign w:val="top"/>
-          </w:tcPr>
-          <w:p>
-            <w:pPr>
-              <w:widowControl w:val="0"/>
-              <w:jc w:val="center"/>
-              <w:rPr>
-                <w:sz w:val="22"/>
-                <w:szCs w:val="22"/>
-              </w:rPr>
-            </w:pPr>
-            <w:r>
-              <w:rPr>
-                <w:rtl w:val="0"/>
-              </w:rPr>
-            </w:r>
-          </w:p>
-        </w:tc>
-        <w:tc>
-          <w:tcPr>
-            <w:shd w:fill="auto" w:val="clear"/>
-            <w:tcMar>
-              <w:top w:w="100.0" w:type="dxa"/>
-              <w:left w:w="100.0" w:type="dxa"/>
-              <w:bottom w:w="100.0" w:type="dxa"/>
-              <w:right w:w="100.0" w:type="dxa"/>
-            </w:tcMar>
-            <w:vAlign w:val="top"/>
-          </w:tcPr>
-          <w:p>
-            <w:pPr>
-              <w:widowControl w:val="0"/>
-              <w:jc w:val="center"/>
-              <w:rPr>
-                <w:sz w:val="22"/>
-                <w:szCs w:val="22"/>
-              </w:rPr>
-            </w:pPr>
-            <w:r>
-              <w:rPr>
-                <w:sz w:val="22"/>
-                <w:szCs w:val="22"/>
-                <w:rtl w:val="0"/>
-              </w:rPr>
-              <w:t xml:space="preserve">Not Null</w:t>
-            </w:r>
-          </w:p>
-        </w:tc>
-      </w:tr>
-      <w:tr>
-        <w:trPr>
-          <w:cantSplit w:val="0"/>
-          <w:tblHeader w:val="0"/>
-        </w:trPr>
-        <w:tc>
-          <w:tcPr>
-            <w:shd w:fill="auto" w:val="clear"/>
-            <w:tcMar>
-              <w:top w:w="100.0" w:type="dxa"/>
-              <w:left w:w="100.0" w:type="dxa"/>
-              <w:bottom w:w="100.0" w:type="dxa"/>
-              <w:right w:w="100.0" w:type="dxa"/>
-            </w:tcMar>
-            <w:vAlign w:val="top"/>
-          </w:tcPr>
-          <w:p>
-            <w:pPr>
-              <w:widowControl w:val="0"/>
-              <w:jc w:val="center"/>
-              <w:rPr>
-                <w:sz w:val="22"/>
-                <w:szCs w:val="22"/>
-              </w:rPr>
-            </w:pPr>
-            <w:r>
-              <w:rPr>
-                <w:sz w:val="22"/>
-                <w:szCs w:val="22"/>
-                <w:rtl w:val="0"/>
-              </w:rPr>
-              <w:t xml:space="preserve">horario</w:t>
-            </w:r>
-          </w:p>
-        </w:tc>
-        <w:tc>
-          <w:tcPr>
-            <w:shd w:fill="auto" w:val="clear"/>
-            <w:tcMar>
-              <w:top w:w="100.0" w:type="dxa"/>
-              <w:left w:w="100.0" w:type="dxa"/>
-              <w:bottom w:w="100.0" w:type="dxa"/>
-              <w:right w:w="100.0" w:type="dxa"/>
-            </w:tcMar>
-            <w:vAlign w:val="top"/>
-          </w:tcPr>
-          <w:p>
-            <w:pPr>
-              <w:widowControl w:val="0"/>
-              <w:jc w:val="center"/>
-              <w:rPr>
-                <w:sz w:val="22"/>
-                <w:szCs w:val="22"/>
-              </w:rPr>
-            </w:pPr>
-            <w:r>
-              <w:rPr>
-                <w:sz w:val="22"/>
-                <w:szCs w:val="22"/>
-                <w:rtl w:val="0"/>
-              </w:rPr>
-              <w:t xml:space="preserve">Horário em que a receita foi salva como favorita.</w:t>
-            </w:r>
-          </w:p>
-        </w:tc>
-        <w:tc>
-          <w:tcPr>
-            <w:shd w:fill="auto" w:val="clear"/>
-            <w:tcMar>
-              <w:top w:w="100.0" w:type="dxa"/>
-              <w:left w:w="100.0" w:type="dxa"/>
-              <w:bottom w:w="100.0" w:type="dxa"/>
-              <w:right w:w="100.0" w:type="dxa"/>
-            </w:tcMar>
-            <w:vAlign w:val="top"/>
-          </w:tcPr>
-          <w:p>
-            <w:pPr>
-              <w:widowControl w:val="0"/>
-              <w:jc w:val="center"/>
-              <w:rPr>
-                <w:sz w:val="22"/>
-                <w:szCs w:val="22"/>
-              </w:rPr>
-            </w:pPr>
-            <w:r>
-              <w:rPr>
-                <w:sz w:val="22"/>
-                <w:szCs w:val="22"/>
-                <w:rtl w:val="0"/>
-              </w:rPr>
-              <w:t xml:space="preserve">TIME</w:t>
+              <w:t xml:space="preserve">DATETIME</w:t>
             </w:r>
           </w:p>
         </w:tc>
@@ -34482,7 +33949,7 @@
                 <w:szCs w:val="22"/>
                 <w:rtl w:val="0"/>
               </w:rPr>
-              <w:t xml:space="preserve">idReceita</w:t>
+              <w:t xml:space="preserve">receita_id</w:t>
             </w:r>
           </w:p>
         </w:tc>
@@ -34635,7 +34102,7 @@
                 <w:szCs w:val="22"/>
                 <w:rtl w:val="0"/>
               </w:rPr>
-              <w:t xml:space="preserve">idUsuario</w:t>
+              <w:t xml:space="preserve">usuario_id</w:t>
             </w:r>
           </w:p>
         </w:tc>
@@ -35267,7 +34734,7 @@
                 <w:szCs w:val="22"/>
                 <w:rtl w:val="0"/>
               </w:rPr>
-              <w:t xml:space="preserve">idComentario</w:t>
+              <w:t xml:space="preserve">comentario_id</w:t>
             </w:r>
           </w:p>
         </w:tc>
@@ -35420,7 +34887,7 @@
                 <w:szCs w:val="22"/>
                 <w:rtl w:val="0"/>
               </w:rPr>
-              <w:t xml:space="preserve">idUsuario</w:t>
+              <w:t xml:space="preserve">usuario_id</w:t>
             </w:r>
           </w:p>
         </w:tc>

</xml_diff>